<commit_message>
HW2 completed for submission
</commit_message>
<xml_diff>
--- a/HW2/SCS/CS390PHW2Instn.docx
+++ b/HW2/SCS/CS390PHW2Instn.docx
@@ -329,303 +329,365 @@
           <w:sz w:val="21"/>
           <w:szCs w:val="21"/>
         </w:rPr>
-        <w:t>Include screenshots and git diffs here.</w:t>
-      </w:r>
-    </w:p>
-    <w:p>
-      <w:pPr>
-        <w:numPr>
-          <w:ilvl w:val="0"/>
-          <w:numId w:val="1"/>
-        </w:numPr>
-        <w:spacing w:before="100" w:beforeAutospacing="1" w:after="100" w:afterAutospacing="1" w:line="300" w:lineRule="atLeast"/>
-        <w:ind w:left="375"/>
-        <w:rPr>
-          <w:rFonts w:ascii="Helvetica Neue" w:eastAsia="Times New Roman" w:hAnsi="Helvetica Neue" w:cs="Times New Roman"/>
-          <w:color w:val="333333"/>
-          <w:sz w:val="21"/>
-          <w:szCs w:val="21"/>
-        </w:rPr>
-      </w:pPr>
-      <w:r>
-        <w:rPr>
-          <w:rFonts w:ascii="Helvetica Neue" w:eastAsia="Times New Roman" w:hAnsi="Helvetica Neue" w:cs="Times New Roman"/>
-          <w:color w:val="333333"/>
-          <w:sz w:val="21"/>
-          <w:szCs w:val="21"/>
-        </w:rPr>
-        <w:t>Results</w:t>
-      </w:r>
-    </w:p>
-    <w:p>
-      <w:pPr>
-        <w:numPr>
-          <w:ilvl w:val="1"/>
-          <w:numId w:val="1"/>
-        </w:numPr>
-        <w:spacing w:before="100" w:beforeAutospacing="1" w:after="100" w:afterAutospacing="1" w:line="300" w:lineRule="atLeast"/>
-        <w:ind w:left="750"/>
-        <w:rPr>
-          <w:rFonts w:ascii="Helvetica Neue" w:eastAsia="Times New Roman" w:hAnsi="Helvetica Neue" w:cs="Times New Roman"/>
-          <w:color w:val="333333"/>
-          <w:sz w:val="21"/>
-          <w:szCs w:val="21"/>
-        </w:rPr>
-      </w:pPr>
-      <w:r>
-        <w:rPr>
-          <w:rFonts w:ascii="Helvetica Neue" w:eastAsia="Times New Roman" w:hAnsi="Helvetica Neue" w:cs="Times New Roman"/>
-          <w:color w:val="333333"/>
-          <w:sz w:val="21"/>
-          <w:szCs w:val="21"/>
-        </w:rPr>
-        <w:t>What is the answer?</w:t>
-      </w:r>
-    </w:p>
-    <w:p>
-      <w:pPr>
-        <w:numPr>
-          <w:ilvl w:val="0"/>
-          <w:numId w:val="1"/>
-        </w:numPr>
-        <w:spacing w:before="100" w:beforeAutospacing="1" w:after="100" w:afterAutospacing="1" w:line="300" w:lineRule="atLeast"/>
-        <w:ind w:left="375"/>
-        <w:rPr>
-          <w:rFonts w:ascii="Helvetica Neue" w:eastAsia="Times New Roman" w:hAnsi="Helvetica Neue" w:cs="Times New Roman"/>
-          <w:color w:val="333333"/>
-          <w:sz w:val="21"/>
-          <w:szCs w:val="21"/>
-        </w:rPr>
-      </w:pPr>
-      <w:r>
-        <w:rPr>
-          <w:rFonts w:ascii="Helvetica Neue" w:eastAsia="Times New Roman" w:hAnsi="Helvetica Neue" w:cs="Times New Roman"/>
-          <w:color w:val="333333"/>
-          <w:sz w:val="21"/>
-          <w:szCs w:val="21"/>
-        </w:rPr>
-        <w:t>Conclusion</w:t>
-      </w:r>
-    </w:p>
-    <w:p>
-      <w:pPr>
-        <w:numPr>
-          <w:ilvl w:val="1"/>
-          <w:numId w:val="1"/>
-        </w:numPr>
-        <w:spacing w:before="100" w:beforeAutospacing="1" w:after="100" w:afterAutospacing="1" w:line="300" w:lineRule="atLeast"/>
-        <w:ind w:left="750"/>
-        <w:rPr>
-          <w:rFonts w:ascii="Helvetica Neue" w:eastAsia="Times New Roman" w:hAnsi="Helvetica Neue" w:cs="Times New Roman"/>
-          <w:color w:val="333333"/>
-          <w:sz w:val="21"/>
-          <w:szCs w:val="21"/>
-        </w:rPr>
-      </w:pPr>
-      <w:r>
-        <w:rPr>
-          <w:rFonts w:ascii="Helvetica Neue" w:eastAsia="Times New Roman" w:hAnsi="Helvetica Neue" w:cs="Times New Roman"/>
-          <w:color w:val="333333"/>
-          <w:sz w:val="21"/>
-          <w:szCs w:val="21"/>
-        </w:rPr>
-        <w:t>What are the major points from the paper?</w:t>
-      </w:r>
-    </w:p>
-    <w:p>
-      <w:pPr>
-        <w:numPr>
-          <w:ilvl w:val="0"/>
-          <w:numId w:val="1"/>
-        </w:numPr>
-        <w:spacing w:before="100" w:beforeAutospacing="1" w:after="100" w:afterAutospacing="1" w:line="300" w:lineRule="atLeast"/>
-        <w:ind w:left="375"/>
-        <w:rPr>
-          <w:rFonts w:ascii="Helvetica Neue" w:eastAsia="Times New Roman" w:hAnsi="Helvetica Neue" w:cs="Times New Roman"/>
-          <w:color w:val="333333"/>
-          <w:sz w:val="21"/>
-          <w:szCs w:val="21"/>
-        </w:rPr>
-      </w:pPr>
-      <w:r>
-        <w:rPr>
-          <w:rFonts w:ascii="Helvetica Neue" w:eastAsia="Times New Roman" w:hAnsi="Helvetica Neue" w:cs="Times New Roman"/>
-          <w:color w:val="333333"/>
-          <w:sz w:val="21"/>
-          <w:szCs w:val="21"/>
-        </w:rPr>
-        <w:t>Bibliography</w:t>
-      </w:r>
-    </w:p>
-    <w:p>
-      <w:pPr>
-        <w:numPr>
-          <w:ilvl w:val="1"/>
-          <w:numId w:val="1"/>
-        </w:numPr>
-        <w:spacing w:before="100" w:beforeAutospacing="1" w:after="100" w:afterAutospacing="1" w:line="300" w:lineRule="atLeast"/>
-        <w:ind w:left="750"/>
-        <w:rPr>
-          <w:rFonts w:ascii="Helvetica Neue" w:eastAsia="Times New Roman" w:hAnsi="Helvetica Neue" w:cs="Times New Roman"/>
-          <w:color w:val="333333"/>
-          <w:sz w:val="21"/>
-          <w:szCs w:val="21"/>
-        </w:rPr>
-      </w:pPr>
-      <w:r>
-        <w:rPr>
-          <w:rFonts w:ascii="Helvetica Neue" w:eastAsia="Times New Roman" w:hAnsi="Helvetica Neue" w:cs="Times New Roman"/>
-          <w:color w:val="333333"/>
-          <w:sz w:val="21"/>
-          <w:szCs w:val="21"/>
-        </w:rPr>
-        <w:t>Formal (peer-reviewed: books, journals, etc.)</w:t>
-      </w:r>
-    </w:p>
-    <w:p>
-      <w:pPr>
-        <w:numPr>
-          <w:ilvl w:val="1"/>
-          <w:numId w:val="1"/>
-        </w:numPr>
-        <w:spacing w:before="100" w:beforeAutospacing="1" w:after="100" w:afterAutospacing="1" w:line="300" w:lineRule="atLeast"/>
-        <w:ind w:left="750"/>
-        <w:rPr>
-          <w:rFonts w:ascii="Helvetica Neue" w:eastAsia="Times New Roman" w:hAnsi="Helvetica Neue" w:cs="Times New Roman"/>
-          <w:color w:val="333333"/>
-          <w:sz w:val="21"/>
-          <w:szCs w:val="21"/>
-        </w:rPr>
-      </w:pPr>
-      <w:r>
-        <w:rPr>
-          <w:rFonts w:ascii="Helvetica Neue" w:eastAsia="Times New Roman" w:hAnsi="Helvetica Neue" w:cs="Times New Roman"/>
-          <w:color w:val="333333"/>
-          <w:sz w:val="21"/>
-          <w:szCs w:val="21"/>
-        </w:rPr>
-        <w:t xml:space="preserve">Informal (non-peer-reviewed: </w:t>
-      </w:r>
-      <w:proofErr w:type="spellStart"/>
-      <w:r>
-        <w:rPr>
-          <w:rFonts w:ascii="Helvetica Neue" w:eastAsia="Times New Roman" w:hAnsi="Helvetica Neue" w:cs="Times New Roman"/>
-          <w:color w:val="333333"/>
-          <w:sz w:val="21"/>
-          <w:szCs w:val="21"/>
-        </w:rPr>
-        <w:t>wikipedia</w:t>
-      </w:r>
-      <w:proofErr w:type="spellEnd"/>
-      <w:r>
-        <w:rPr>
-          <w:rFonts w:ascii="Helvetica Neue" w:eastAsia="Times New Roman" w:hAnsi="Helvetica Neue" w:cs="Times New Roman"/>
-          <w:color w:val="333333"/>
-          <w:sz w:val="21"/>
-          <w:szCs w:val="21"/>
-        </w:rPr>
-        <w:t>, blogs, etc.)</w:t>
-      </w:r>
-    </w:p>
-    <w:p>
-      <w:pPr>
-        <w:numPr>
-          <w:ilvl w:val="0"/>
-          <w:numId w:val="1"/>
-        </w:numPr>
-        <w:spacing w:before="100" w:beforeAutospacing="1" w:after="100" w:afterAutospacing="1" w:line="300" w:lineRule="atLeast"/>
-        <w:ind w:left="375"/>
-        <w:rPr>
-          <w:rFonts w:ascii="Helvetica Neue" w:eastAsia="Times New Roman" w:hAnsi="Helvetica Neue" w:cs="Times New Roman"/>
-          <w:color w:val="333333"/>
-          <w:sz w:val="21"/>
-          <w:szCs w:val="21"/>
-        </w:rPr>
-      </w:pPr>
-      <w:r>
-        <w:rPr>
-          <w:rFonts w:ascii="Helvetica Neue" w:eastAsia="Times New Roman" w:hAnsi="Helvetica Neue" w:cs="Times New Roman"/>
-          <w:color w:val="333333"/>
-          <w:sz w:val="21"/>
-          <w:szCs w:val="21"/>
-        </w:rPr>
-        <w:t>Reflection</w:t>
-      </w:r>
-    </w:p>
-    <w:p>
-      <w:pPr>
-        <w:numPr>
-          <w:ilvl w:val="1"/>
-          <w:numId w:val="1"/>
-        </w:numPr>
-        <w:spacing w:before="100" w:beforeAutospacing="1" w:after="100" w:afterAutospacing="1" w:line="300" w:lineRule="atLeast"/>
-        <w:ind w:left="750"/>
-        <w:rPr>
-          <w:rFonts w:ascii="Helvetica Neue" w:eastAsia="Times New Roman" w:hAnsi="Helvetica Neue" w:cs="Times New Roman"/>
-          <w:color w:val="333333"/>
-          <w:sz w:val="21"/>
-          <w:szCs w:val="21"/>
-        </w:rPr>
-      </w:pPr>
-      <w:r>
-        <w:rPr>
-          <w:rFonts w:ascii="Helvetica Neue" w:eastAsia="Times New Roman" w:hAnsi="Helvetica Neue" w:cs="Times New Roman"/>
-          <w:color w:val="333333"/>
-          <w:sz w:val="21"/>
-          <w:szCs w:val="21"/>
-        </w:rPr>
-        <w:t>What did I learn?</w:t>
-      </w:r>
-    </w:p>
-    <w:p>
-      <w:pPr>
-        <w:numPr>
-          <w:ilvl w:val="1"/>
-          <w:numId w:val="1"/>
-        </w:numPr>
-        <w:spacing w:before="100" w:beforeAutospacing="1" w:after="100" w:afterAutospacing="1" w:line="300" w:lineRule="atLeast"/>
-        <w:ind w:left="750"/>
-        <w:rPr>
-          <w:rFonts w:ascii="Helvetica Neue" w:eastAsia="Times New Roman" w:hAnsi="Helvetica Neue" w:cs="Times New Roman"/>
-          <w:color w:val="333333"/>
-          <w:sz w:val="21"/>
-          <w:szCs w:val="21"/>
-        </w:rPr>
-      </w:pPr>
-      <w:r>
-        <w:rPr>
-          <w:rFonts w:ascii="Helvetica Neue" w:eastAsia="Times New Roman" w:hAnsi="Helvetica Neue" w:cs="Times New Roman"/>
-          <w:color w:val="333333"/>
-          <w:sz w:val="21"/>
-          <w:szCs w:val="21"/>
-        </w:rPr>
-        <w:t>What was easy and difficult?</w:t>
-      </w:r>
-    </w:p>
-    <w:p>
-      <w:pPr>
-        <w:spacing w:after="150"/>
-        <w:rPr>
-          <w:rFonts w:ascii="Helvetica Neue" w:eastAsia="Times New Roman" w:hAnsi="Helvetica Neue" w:cs="Times New Roman"/>
-          <w:color w:val="333333"/>
-          <w:sz w:val="21"/>
-          <w:szCs w:val="21"/>
-        </w:rPr>
-      </w:pPr>
-      <w:r>
-        <w:rPr>
-          <w:rFonts w:ascii="Helvetica Neue" w:eastAsia="Times New Roman" w:hAnsi="Helvetica Neue" w:cs="Times New Roman"/>
-          <w:color w:val="333333"/>
-          <w:sz w:val="21"/>
-          <w:szCs w:val="21"/>
-        </w:rPr>
-        <w:t>Please have headings for each of the sections. Spelling and grammar count: if I catch it, it must be pretty bad.</w:t>
-      </w:r>
-    </w:p>
-    <w:p>
+        <w:t>Include screensho</w:t>
+      </w:r>
       <w:bookmarkStart w:id="0" w:name="_GoBack"/>
       <w:bookmarkEnd w:id="0"/>
-    </w:p>
+      <w:r>
+        <w:rPr>
+          <w:rFonts w:ascii="Helvetica Neue" w:eastAsia="Times New Roman" w:hAnsi="Helvetica Neue" w:cs="Times New Roman"/>
+          <w:color w:val="333333"/>
+          <w:sz w:val="21"/>
+          <w:szCs w:val="21"/>
+        </w:rPr>
+        <w:t>ts and git diffs here.</w:t>
+      </w:r>
+    </w:p>
+    <w:p>
+      <w:pPr>
+        <w:numPr>
+          <w:ilvl w:val="0"/>
+          <w:numId w:val="1"/>
+        </w:numPr>
+        <w:spacing w:before="100" w:beforeAutospacing="1" w:after="100" w:afterAutospacing="1" w:line="300" w:lineRule="atLeast"/>
+        <w:ind w:left="375"/>
+        <w:rPr>
+          <w:rFonts w:ascii="Helvetica Neue" w:eastAsia="Times New Roman" w:hAnsi="Helvetica Neue" w:cs="Times New Roman"/>
+          <w:color w:val="333333"/>
+          <w:sz w:val="21"/>
+          <w:szCs w:val="21"/>
+        </w:rPr>
+      </w:pPr>
+      <w:r>
+        <w:rPr>
+          <w:rFonts w:ascii="Helvetica Neue" w:eastAsia="Times New Roman" w:hAnsi="Helvetica Neue" w:cs="Times New Roman"/>
+          <w:color w:val="333333"/>
+          <w:sz w:val="21"/>
+          <w:szCs w:val="21"/>
+        </w:rPr>
+        <w:t>Results</w:t>
+      </w:r>
+    </w:p>
+    <w:p>
+      <w:pPr>
+        <w:numPr>
+          <w:ilvl w:val="1"/>
+          <w:numId w:val="1"/>
+        </w:numPr>
+        <w:spacing w:before="100" w:beforeAutospacing="1" w:after="100" w:afterAutospacing="1" w:line="300" w:lineRule="atLeast"/>
+        <w:ind w:left="750"/>
+        <w:rPr>
+          <w:rFonts w:ascii="Helvetica Neue" w:eastAsia="Times New Roman" w:hAnsi="Helvetica Neue" w:cs="Times New Roman"/>
+          <w:color w:val="333333"/>
+          <w:sz w:val="21"/>
+          <w:szCs w:val="21"/>
+        </w:rPr>
+      </w:pPr>
+      <w:r>
+        <w:rPr>
+          <w:rFonts w:ascii="Helvetica Neue" w:eastAsia="Times New Roman" w:hAnsi="Helvetica Neue" w:cs="Times New Roman"/>
+          <w:color w:val="333333"/>
+          <w:sz w:val="21"/>
+          <w:szCs w:val="21"/>
+        </w:rPr>
+        <w:t>What is the answer?</w:t>
+      </w:r>
+    </w:p>
+    <w:p>
+      <w:pPr>
+        <w:rPr>
+          <w:sz w:val="20"/>
+          <w:szCs w:val="20"/>
+        </w:rPr>
+      </w:pPr>
+      <w:r>
+        <w:rPr>
+          <w:rFonts w:ascii="Helvetica Neue" w:eastAsia="Times New Roman" w:hAnsi="Helvetica Neue" w:cs="Times New Roman"/>
+          <w:color w:val="333333"/>
+          <w:sz w:val="21"/>
+          <w:szCs w:val="21"/>
+        </w:rPr>
+        <w:t>Conclusion</w:t>
+      </w:r>
+      <w:r>
+        <w:rPr>
+          <w:sz w:val="20"/>
+          <w:szCs w:val="20"/>
+        </w:rPr>
+        <w:t xml:space="preserve"> </w:t>
+      </w:r>
+      <w:r>
+        <w:rPr>
+          <w:sz w:val="20"/>
+          <w:szCs w:val="20"/>
+        </w:rPr>
+        <w:t xml:space="preserve">While I was working on this </w:t>
+      </w:r>
+      <w:proofErr w:type="gramStart"/>
+      <w:r>
+        <w:rPr>
+          <w:sz w:val="20"/>
+          <w:szCs w:val="20"/>
+        </w:rPr>
+        <w:t>project</w:t>
+      </w:r>
+      <w:proofErr w:type="gramEnd"/>
+      <w:r>
+        <w:rPr>
+          <w:sz w:val="20"/>
+          <w:szCs w:val="20"/>
+        </w:rPr>
+        <w:t xml:space="preserve"> I got stuck in almost </w:t>
+      </w:r>
+      <w:proofErr w:type="spellStart"/>
+      <w:r>
+        <w:rPr>
+          <w:sz w:val="20"/>
+          <w:szCs w:val="20"/>
+        </w:rPr>
+        <w:t>every where</w:t>
+      </w:r>
+      <w:proofErr w:type="spellEnd"/>
+      <w:r>
+        <w:rPr>
+          <w:sz w:val="20"/>
+          <w:szCs w:val="20"/>
+        </w:rPr>
+        <w:t xml:space="preserve"> from understanding the relationships between students, sections, and courses to creating a joint table</w:t>
+      </w:r>
+    </w:p>
+    <w:p>
+      <w:pPr>
+        <w:numPr>
+          <w:ilvl w:val="0"/>
+          <w:numId w:val="1"/>
+        </w:numPr>
+        <w:spacing w:before="100" w:beforeAutospacing="1" w:after="100" w:afterAutospacing="1" w:line="300" w:lineRule="atLeast"/>
+        <w:ind w:left="375"/>
+        <w:rPr>
+          <w:rFonts w:ascii="Helvetica Neue" w:eastAsia="Times New Roman" w:hAnsi="Helvetica Neue" w:cs="Times New Roman"/>
+          <w:color w:val="333333"/>
+          <w:sz w:val="21"/>
+          <w:szCs w:val="21"/>
+        </w:rPr>
+      </w:pPr>
+    </w:p>
+    <w:p>
+      <w:pPr>
+        <w:numPr>
+          <w:ilvl w:val="1"/>
+          <w:numId w:val="1"/>
+        </w:numPr>
+        <w:spacing w:before="100" w:beforeAutospacing="1" w:after="100" w:afterAutospacing="1" w:line="300" w:lineRule="atLeast"/>
+        <w:ind w:left="750"/>
+        <w:rPr>
+          <w:rFonts w:ascii="Helvetica Neue" w:eastAsia="Times New Roman" w:hAnsi="Helvetica Neue" w:cs="Times New Roman"/>
+          <w:color w:val="333333"/>
+          <w:sz w:val="21"/>
+          <w:szCs w:val="21"/>
+        </w:rPr>
+      </w:pPr>
+      <w:r>
+        <w:rPr>
+          <w:rFonts w:ascii="Helvetica Neue" w:eastAsia="Times New Roman" w:hAnsi="Helvetica Neue" w:cs="Times New Roman"/>
+          <w:color w:val="333333"/>
+          <w:sz w:val="21"/>
+          <w:szCs w:val="21"/>
+        </w:rPr>
+        <w:t>What are the major points from the paper?</w:t>
+      </w:r>
+    </w:p>
+    <w:p>
+      <w:pPr>
+        <w:numPr>
+          <w:ilvl w:val="0"/>
+          <w:numId w:val="1"/>
+        </w:numPr>
+        <w:spacing w:before="100" w:beforeAutospacing="1" w:after="100" w:afterAutospacing="1" w:line="300" w:lineRule="atLeast"/>
+        <w:ind w:left="375"/>
+        <w:rPr>
+          <w:rFonts w:ascii="Helvetica Neue" w:eastAsia="Times New Roman" w:hAnsi="Helvetica Neue" w:cs="Times New Roman"/>
+          <w:color w:val="333333"/>
+          <w:sz w:val="21"/>
+          <w:szCs w:val="21"/>
+        </w:rPr>
+      </w:pPr>
+      <w:r>
+        <w:rPr>
+          <w:rFonts w:ascii="Helvetica Neue" w:eastAsia="Times New Roman" w:hAnsi="Helvetica Neue" w:cs="Times New Roman"/>
+          <w:color w:val="333333"/>
+          <w:sz w:val="21"/>
+          <w:szCs w:val="21"/>
+        </w:rPr>
+        <w:t>Bibliography</w:t>
+      </w:r>
+    </w:p>
+    <w:p>
+      <w:pPr>
+        <w:numPr>
+          <w:ilvl w:val="1"/>
+          <w:numId w:val="1"/>
+        </w:numPr>
+        <w:spacing w:before="100" w:beforeAutospacing="1" w:after="100" w:afterAutospacing="1" w:line="300" w:lineRule="atLeast"/>
+        <w:ind w:left="750"/>
+        <w:rPr>
+          <w:rFonts w:ascii="Helvetica Neue" w:eastAsia="Times New Roman" w:hAnsi="Helvetica Neue" w:cs="Times New Roman"/>
+          <w:color w:val="333333"/>
+          <w:sz w:val="21"/>
+          <w:szCs w:val="21"/>
+        </w:rPr>
+      </w:pPr>
+      <w:r>
+        <w:rPr>
+          <w:rFonts w:ascii="Helvetica Neue" w:eastAsia="Times New Roman" w:hAnsi="Helvetica Neue" w:cs="Times New Roman"/>
+          <w:color w:val="333333"/>
+          <w:sz w:val="21"/>
+          <w:szCs w:val="21"/>
+        </w:rPr>
+        <w:t>Formal (peer-reviewed: books, journals, etc.)</w:t>
+      </w:r>
+    </w:p>
+    <w:p>
+      <w:pPr>
+        <w:numPr>
+          <w:ilvl w:val="1"/>
+          <w:numId w:val="1"/>
+        </w:numPr>
+        <w:spacing w:before="100" w:beforeAutospacing="1" w:after="100" w:afterAutospacing="1" w:line="300" w:lineRule="atLeast"/>
+        <w:ind w:left="750"/>
+        <w:rPr>
+          <w:rFonts w:ascii="Helvetica Neue" w:eastAsia="Times New Roman" w:hAnsi="Helvetica Neue" w:cs="Times New Roman"/>
+          <w:color w:val="333333"/>
+          <w:sz w:val="21"/>
+          <w:szCs w:val="21"/>
+        </w:rPr>
+      </w:pPr>
+      <w:r>
+        <w:rPr>
+          <w:rFonts w:ascii="Helvetica Neue" w:eastAsia="Times New Roman" w:hAnsi="Helvetica Neue" w:cs="Times New Roman"/>
+          <w:color w:val="333333"/>
+          <w:sz w:val="21"/>
+          <w:szCs w:val="21"/>
+        </w:rPr>
+        <w:t xml:space="preserve">Informal (non-peer-reviewed: </w:t>
+      </w:r>
+      <w:proofErr w:type="spellStart"/>
+      <w:r>
+        <w:rPr>
+          <w:rFonts w:ascii="Helvetica Neue" w:eastAsia="Times New Roman" w:hAnsi="Helvetica Neue" w:cs="Times New Roman"/>
+          <w:color w:val="333333"/>
+          <w:sz w:val="21"/>
+          <w:szCs w:val="21"/>
+        </w:rPr>
+        <w:t>wikipedia</w:t>
+      </w:r>
+      <w:proofErr w:type="spellEnd"/>
+      <w:r>
+        <w:rPr>
+          <w:rFonts w:ascii="Helvetica Neue" w:eastAsia="Times New Roman" w:hAnsi="Helvetica Neue" w:cs="Times New Roman"/>
+          <w:color w:val="333333"/>
+          <w:sz w:val="21"/>
+          <w:szCs w:val="21"/>
+        </w:rPr>
+        <w:t>, blogs, etc.)</w:t>
+      </w:r>
+    </w:p>
+    <w:p>
+      <w:pPr>
+        <w:numPr>
+          <w:ilvl w:val="0"/>
+          <w:numId w:val="1"/>
+        </w:numPr>
+        <w:spacing w:before="100" w:beforeAutospacing="1" w:after="100" w:afterAutospacing="1" w:line="300" w:lineRule="atLeast"/>
+        <w:ind w:left="375"/>
+        <w:rPr>
+          <w:rFonts w:ascii="Helvetica Neue" w:eastAsia="Times New Roman" w:hAnsi="Helvetica Neue" w:cs="Times New Roman"/>
+          <w:color w:val="333333"/>
+          <w:sz w:val="21"/>
+          <w:szCs w:val="21"/>
+        </w:rPr>
+      </w:pPr>
+      <w:r>
+        <w:rPr>
+          <w:rFonts w:ascii="Helvetica Neue" w:eastAsia="Times New Roman" w:hAnsi="Helvetica Neue" w:cs="Times New Roman"/>
+          <w:color w:val="333333"/>
+          <w:sz w:val="21"/>
+          <w:szCs w:val="21"/>
+        </w:rPr>
+        <w:t>Reflection</w:t>
+      </w:r>
+    </w:p>
+    <w:p>
+      <w:pPr>
+        <w:numPr>
+          <w:ilvl w:val="1"/>
+          <w:numId w:val="1"/>
+        </w:numPr>
+        <w:spacing w:before="100" w:beforeAutospacing="1" w:after="100" w:afterAutospacing="1" w:line="300" w:lineRule="atLeast"/>
+        <w:ind w:left="750"/>
+        <w:rPr>
+          <w:rFonts w:ascii="Helvetica Neue" w:eastAsia="Times New Roman" w:hAnsi="Helvetica Neue" w:cs="Times New Roman"/>
+          <w:color w:val="333333"/>
+          <w:sz w:val="21"/>
+          <w:szCs w:val="21"/>
+        </w:rPr>
+      </w:pPr>
+      <w:r>
+        <w:rPr>
+          <w:rFonts w:ascii="Helvetica Neue" w:eastAsia="Times New Roman" w:hAnsi="Helvetica Neue" w:cs="Times New Roman"/>
+          <w:color w:val="333333"/>
+          <w:sz w:val="21"/>
+          <w:szCs w:val="21"/>
+        </w:rPr>
+        <w:t>What did I learn?</w:t>
+      </w:r>
+    </w:p>
+    <w:p>
+      <w:pPr>
+        <w:numPr>
+          <w:ilvl w:val="1"/>
+          <w:numId w:val="1"/>
+        </w:numPr>
+        <w:spacing w:before="100" w:beforeAutospacing="1" w:after="100" w:afterAutospacing="1" w:line="300" w:lineRule="atLeast"/>
+        <w:ind w:left="750"/>
+        <w:rPr>
+          <w:rFonts w:ascii="Helvetica Neue" w:eastAsia="Times New Roman" w:hAnsi="Helvetica Neue" w:cs="Times New Roman"/>
+          <w:color w:val="333333"/>
+          <w:sz w:val="21"/>
+          <w:szCs w:val="21"/>
+        </w:rPr>
+      </w:pPr>
+      <w:r>
+        <w:rPr>
+          <w:rFonts w:ascii="Helvetica Neue" w:eastAsia="Times New Roman" w:hAnsi="Helvetica Neue" w:cs="Times New Roman"/>
+          <w:color w:val="333333"/>
+          <w:sz w:val="21"/>
+          <w:szCs w:val="21"/>
+        </w:rPr>
+        <w:t>What was easy and difficult?</w:t>
+      </w:r>
+    </w:p>
+    <w:p>
+      <w:pPr>
+        <w:spacing w:after="150"/>
+        <w:rPr>
+          <w:rFonts w:ascii="Helvetica Neue" w:eastAsia="Times New Roman" w:hAnsi="Helvetica Neue" w:cs="Times New Roman"/>
+          <w:color w:val="333333"/>
+          <w:sz w:val="21"/>
+          <w:szCs w:val="21"/>
+        </w:rPr>
+      </w:pPr>
+      <w:r>
+        <w:rPr>
+          <w:rFonts w:ascii="Helvetica Neue" w:eastAsia="Times New Roman" w:hAnsi="Helvetica Neue" w:cs="Times New Roman"/>
+          <w:color w:val="333333"/>
+          <w:sz w:val="21"/>
+          <w:szCs w:val="21"/>
+        </w:rPr>
+        <w:t>Please have headings for each of the sections. Spelling and grammar count: if I catch it, it must be pretty bad.</w:t>
+      </w:r>
+    </w:p>
+    <w:p/>
     <w:sectPr>
       <w:pgSz w:w="12240" w:h="15840"/>
       <w:pgMar w:top="1440" w:right="1440" w:bottom="1440" w:left="1440" w:header="720" w:footer="720" w:gutter="0"/>

</xml_diff>